<commit_message>
Homicide visualization work March 8 - Winnie
</commit_message>
<xml_diff>
--- a/Project 1.docx
+++ b/Project 1.docx
@@ -332,16 +332,154 @@
         <w:spacing w:before="120" w:after="120"/>
       </w:pPr>
       <w:r>
-        <w:t>More tasks to follow after dataset analysis</w:t>
+        <w:t>R</w:t>
+      </w:r>
+      <w:r>
+        <w:t xml:space="preserve">ead data – </w:t>
+      </w:r>
+      <w:proofErr w:type="gramStart"/>
+      <w:r>
+        <w:t>properties :</w:t>
+      </w:r>
+      <w:proofErr w:type="gramEnd"/>
+      <w:r>
+        <w:t xml:space="preserve"> Alicia</w:t>
+      </w:r>
+    </w:p>
+    <w:p>
+      <w:pPr>
+        <w:pStyle w:val="ListParagraph"/>
+        <w:numPr>
+          <w:ilvl w:val="1"/>
+          <w:numId w:val="1"/>
+        </w:numPr>
+        <w:spacing w:before="120" w:after="120"/>
+      </w:pPr>
+      <w:r>
+        <w:t>R</w:t>
+      </w:r>
+      <w:r>
+        <w:t>ead data – homicide:  Winnie</w:t>
+      </w:r>
+    </w:p>
+    <w:p>
+      <w:pPr>
+        <w:pStyle w:val="ListParagraph"/>
+        <w:numPr>
+          <w:ilvl w:val="1"/>
+          <w:numId w:val="1"/>
+        </w:numPr>
+        <w:spacing w:before="120" w:after="120"/>
+      </w:pPr>
+      <w:r>
+        <w:t>R</w:t>
       </w:r>
       <w:bookmarkStart w:id="0" w:name="_GoBack"/>
       <w:bookmarkEnd w:id="0"/>
+      <w:r>
+        <w:t>ead data - – properties Alicia</w:t>
+      </w:r>
+    </w:p>
+    <w:p>
+      <w:pPr>
+        <w:pStyle w:val="ListParagraph"/>
+        <w:numPr>
+          <w:ilvl w:val="1"/>
+          <w:numId w:val="1"/>
+        </w:numPr>
+        <w:spacing w:before="120" w:after="120"/>
+      </w:pPr>
+      <w:r>
+        <w:t>Clean data – homicide: Winnie</w:t>
+      </w:r>
+    </w:p>
+    <w:p>
+      <w:pPr>
+        <w:pStyle w:val="ListParagraph"/>
+        <w:numPr>
+          <w:ilvl w:val="1"/>
+          <w:numId w:val="1"/>
+        </w:numPr>
+        <w:spacing w:before="120" w:after="120"/>
+      </w:pPr>
+      <w:r>
+        <w:t>Retrieve postal code - Eric</w:t>
+      </w:r>
+    </w:p>
+    <w:p>
+      <w:pPr>
+        <w:pStyle w:val="ListParagraph"/>
+        <w:numPr>
+          <w:ilvl w:val="1"/>
+          <w:numId w:val="1"/>
+        </w:numPr>
+        <w:spacing w:before="120" w:after="120"/>
+      </w:pPr>
+      <w:r>
+        <w:t>6-8 visualizations</w:t>
+      </w:r>
     </w:p>
     <w:p>
       <w:pPr>
         <w:spacing w:before="120" w:after="120"/>
         <w:ind w:left="720"/>
       </w:pPr>
+      <w:r>
+        <w:t>1.    Properties pie chart – bin: Valerie</w:t>
+      </w:r>
+    </w:p>
+    <w:p>
+      <w:pPr>
+        <w:spacing w:before="120" w:after="120"/>
+        <w:ind w:left="720"/>
+      </w:pPr>
+      <w:r>
+        <w:t>2.    Homicide pie chart – bin: Eric</w:t>
+      </w:r>
+    </w:p>
+    <w:p>
+      <w:pPr>
+        <w:spacing w:before="120" w:after="120"/>
+        <w:ind w:left="720"/>
+      </w:pPr>
+      <w:r>
+        <w:t>3.    House price vs. homicide – Eric</w:t>
+      </w:r>
+    </w:p>
+    <w:p>
+      <w:pPr>
+        <w:spacing w:before="120" w:after="120"/>
+        <w:ind w:left="720"/>
+      </w:pPr>
+      <w:r>
+        <w:t>4.    Bubble chart – housing/crime/neighborhood – Alicia</w:t>
+      </w:r>
+    </w:p>
+    <w:p>
+      <w:pPr>
+        <w:spacing w:before="120" w:after="120"/>
+        <w:ind w:left="720"/>
+      </w:pPr>
+      <w:r>
+        <w:t xml:space="preserve">5.    Properties – </w:t>
+      </w:r>
+      <w:proofErr w:type="gramStart"/>
+      <w:r>
+        <w:t>heatmap :</w:t>
+      </w:r>
+      <w:proofErr w:type="gramEnd"/>
+      <w:r>
+        <w:t xml:space="preserve"> Winnie</w:t>
+      </w:r>
+    </w:p>
+    <w:p>
+      <w:pPr>
+        <w:spacing w:before="120" w:after="120"/>
+        <w:ind w:left="720"/>
+      </w:pPr>
+      <w:r>
+        <w:t>6.    Homicide – heatmap: Valerie</w:t>
+      </w:r>
       <w:r>
         <w:t xml:space="preserve"> </w:t>
       </w:r>
@@ -551,7 +689,7 @@
   <w:abstractNum w:abstractNumId="1" w15:restartNumberingAfterBreak="0">
     <w:nsid w:val="124B78DE"/>
     <w:multiLevelType w:val="hybridMultilevel"/>
-    <w:tmpl w:val="61DC8FE6"/>
+    <w:tmpl w:val="FB603F16"/>
     <w:lvl w:ilvl="0" w:tplc="0409000F">
       <w:start w:val="1"/>
       <w:numFmt w:val="decimal"/>
@@ -1654,7 +1792,7 @@
 </file>
 
 <file path=customXml/itemProps1.xml><?xml version="1.0" encoding="utf-8"?>
-<ds:datastoreItem xmlns:ds="http://schemas.openxmlformats.org/officeDocument/2006/customXml" ds:itemID="{C0CE9E5D-9D78-6744-9E4C-A4B566F85A05}">
+<ds:datastoreItem xmlns:ds="http://schemas.openxmlformats.org/officeDocument/2006/customXml" ds:itemID="{7DC5A09B-8FB2-A64C-8E5D-FC0FEB3DB458}">
   <ds:schemaRefs>
     <ds:schemaRef ds:uri="http://schemas.openxmlformats.org/officeDocument/2006/bibliography"/>
   </ds:schemaRefs>

</xml_diff>